<commit_message>
correcting the TT matrix
</commit_message>
<xml_diff>
--- a/Paper/Methodology.docx
+++ b/Paper/Methodology.docx
@@ -19,15 +19,7 @@
     </w:p>
     <w:p>
       <w:r>
-        <w:t>Estimate a Spatial-Temporal Durbin model (</w:t>
-      </w:r>
-      <w:proofErr w:type="spellStart"/>
-      <w:r>
-        <w:t>LeSage</w:t>
-      </w:r>
-      <w:proofErr w:type="spellEnd"/>
-      <w:r>
-        <w:t xml:space="preserve"> and Pace, 2009) of the </w:t>
+        <w:t xml:space="preserve">Estimate a Spatial-Temporal Durbin model (LeSage and Pace, 2009) of the </w:t>
       </w:r>
       <w:r>
         <w:t>form:</w:t>
@@ -105,13 +97,7 @@
             <w:rPr>
               <w:rFonts w:ascii="Cambria Math" w:hAnsi="Cambria Math"/>
             </w:rPr>
-            <m:t>=α+</m:t>
-          </m:r>
-          <m:r>
-            <w:rPr>
-              <w:rFonts w:ascii="Cambria Math" w:hAnsi="Cambria Math"/>
-            </w:rPr>
-            <m:t>ρ</m:t>
+            <m:t>=α+ρ</m:t>
           </m:r>
           <m:nary>
             <m:naryPr>
@@ -1119,6 +1105,11 @@
       </m:oMathPara>
     </w:p>
     <w:p>
+      <w:pPr>
+        <w:rPr>
+          <w:rFonts w:eastAsiaTheme="minorEastAsia"/>
+        </w:rPr>
+      </w:pPr>
       <w:r>
         <w:rPr>
           <w:rFonts w:eastAsiaTheme="minorEastAsia"/>
@@ -1356,6 +1347,542 @@
           <w:rFonts w:eastAsiaTheme="minorEastAsia"/>
         </w:rPr>
         <w:t xml:space="preserve"> represent the impact from the same variables transacted within a specific timeframe from the current observation. </w:t>
+      </w:r>
+      <w:r>
+        <w:rPr>
+          <w:rFonts w:eastAsiaTheme="minorEastAsia"/>
+        </w:rPr>
+        <w:t>+</w:t>
+      </w:r>
+    </w:p>
+    <w:p>
+      <w:pPr>
+        <w:rPr>
+          <w:rFonts w:eastAsiaTheme="minorEastAsia"/>
+        </w:rPr>
+      </w:pPr>
+    </w:p>
+    <w:p>
+      <w:pPr>
+        <w:rPr>
+          <w:rFonts w:eastAsiaTheme="minorEastAsia"/>
+        </w:rPr>
+      </w:pPr>
+      <w:r>
+        <w:rPr>
+          <w:rFonts w:eastAsiaTheme="minorEastAsia"/>
+        </w:rPr>
+        <w:t>Creation of Weight Matrix:</w:t>
+      </w:r>
+    </w:p>
+    <w:p>
+      <w:pPr>
+        <w:rPr>
+          <w:rFonts w:eastAsiaTheme="minorEastAsia"/>
+        </w:rPr>
+      </w:pPr>
+      <w:r>
+        <w:rPr>
+          <w:rFonts w:eastAsiaTheme="minorEastAsia"/>
+        </w:rPr>
+        <w:t xml:space="preserve">The observations are sorted by closing date and the number of units sold each day is calculated. A block matrix of ones is created with the number of rows equal to the number of units at time </w:t>
+      </w:r>
+      <m:oMath>
+        <m:r>
+          <w:rPr>
+            <w:rFonts w:ascii="Cambria Math" w:eastAsiaTheme="minorEastAsia" w:hAnsi="Cambria Math"/>
+          </w:rPr>
+          <m:t>t</m:t>
+        </m:r>
+      </m:oMath>
+      <w:r>
+        <w:rPr>
+          <w:rFonts w:eastAsiaTheme="minorEastAsia"/>
+        </w:rPr>
+        <w:t xml:space="preserve"> and the number of columns set equal to the number of units sold in time </w:t>
+      </w:r>
+      <m:oMath>
+        <m:r>
+          <w:rPr>
+            <w:rFonts w:ascii="Cambria Math" w:eastAsiaTheme="minorEastAsia" w:hAnsi="Cambria Math"/>
+          </w:rPr>
+          <m:t>j</m:t>
+        </m:r>
+      </m:oMath>
+      <w:r>
+        <w:rPr>
+          <w:rFonts w:eastAsiaTheme="minorEastAsia"/>
+        </w:rPr>
+        <w:t xml:space="preserve"> such that </w:t>
+      </w:r>
+      <m:oMath>
+        <m:r>
+          <w:rPr>
+            <w:rFonts w:ascii="Cambria Math" w:eastAsiaTheme="minorEastAsia" w:hAnsi="Cambria Math"/>
+          </w:rPr>
+          <m:t>j&lt;t</m:t>
+        </m:r>
+      </m:oMath>
+      <w:r>
+        <w:rPr>
+          <w:rFonts w:eastAsiaTheme="minorEastAsia"/>
+        </w:rPr>
+        <w:t xml:space="preserve">. These smaller matrices are then placed within a larger </w:t>
+      </w:r>
+      <m:oMath>
+        <m:r>
+          <w:rPr>
+            <w:rFonts w:ascii="Cambria Math" w:eastAsiaTheme="minorEastAsia" w:hAnsi="Cambria Math"/>
+          </w:rPr>
+          <m:t>NxN</m:t>
+        </m:r>
+      </m:oMath>
+      <w:r>
+        <w:rPr>
+          <w:rFonts w:eastAsiaTheme="minorEastAsia"/>
+        </w:rPr>
+        <w:t xml:space="preserve"> matrix denoted as </w:t>
+      </w:r>
+      <m:oMath>
+        <m:sSub>
+          <m:sSubPr>
+            <m:ctrlPr>
+              <w:rPr>
+                <w:rFonts w:ascii="Cambria Math" w:eastAsiaTheme="minorEastAsia" w:hAnsi="Cambria Math"/>
+                <w:i/>
+              </w:rPr>
+            </m:ctrlPr>
+          </m:sSubPr>
+          <m:e>
+            <m:r>
+              <w:rPr>
+                <w:rFonts w:ascii="Cambria Math" w:eastAsiaTheme="minorEastAsia" w:hAnsi="Cambria Math"/>
+              </w:rPr>
+              <m:t>T</m:t>
+            </m:r>
+          </m:e>
+          <m:sub>
+            <m:d>
+              <m:dPr>
+                <m:ctrlPr>
+                  <w:rPr>
+                    <w:rFonts w:ascii="Cambria Math" w:eastAsiaTheme="minorEastAsia" w:hAnsi="Cambria Math"/>
+                    <w:i/>
+                  </w:rPr>
+                </m:ctrlPr>
+              </m:dPr>
+              <m:e>
+                <m:r>
+                  <w:rPr>
+                    <w:rFonts w:ascii="Cambria Math" w:eastAsiaTheme="minorEastAsia" w:hAnsi="Cambria Math"/>
+                  </w:rPr>
+                  <m:t>j-i</m:t>
+                </m:r>
+              </m:e>
+            </m:d>
+          </m:sub>
+        </m:sSub>
+      </m:oMath>
+      <w:r>
+        <w:rPr>
+          <w:rFonts w:eastAsiaTheme="minorEastAsia"/>
+        </w:rPr>
+        <w:t xml:space="preserve"> so that the matrix </w:t>
+      </w:r>
+      <m:oMath>
+        <m:sSub>
+          <m:sSubPr>
+            <m:ctrlPr>
+              <w:rPr>
+                <w:rFonts w:ascii="Cambria Math" w:eastAsiaTheme="minorEastAsia" w:hAnsi="Cambria Math"/>
+                <w:i/>
+              </w:rPr>
+            </m:ctrlPr>
+          </m:sSubPr>
+          <m:e>
+            <m:r>
+              <w:rPr>
+                <w:rFonts w:ascii="Cambria Math" w:eastAsiaTheme="minorEastAsia" w:hAnsi="Cambria Math"/>
+              </w:rPr>
+              <m:t>T</m:t>
+            </m:r>
+          </m:e>
+          <m:sub>
+            <m:r>
+              <w:rPr>
+                <w:rFonts w:ascii="Cambria Math" w:eastAsiaTheme="minorEastAsia" w:hAnsi="Cambria Math"/>
+              </w:rPr>
+              <m:t>1</m:t>
+            </m:r>
+          </m:sub>
+        </m:sSub>
+      </m:oMath>
+      <w:r>
+        <w:rPr>
+          <w:rFonts w:eastAsiaTheme="minorEastAsia"/>
+        </w:rPr>
+        <w:t xml:space="preserve"> contains observations sold the previous day and </w:t>
+      </w:r>
+      <m:oMath>
+        <m:sSub>
+          <m:sSubPr>
+            <m:ctrlPr>
+              <w:rPr>
+                <w:rFonts w:ascii="Cambria Math" w:eastAsiaTheme="minorEastAsia" w:hAnsi="Cambria Math"/>
+                <w:i/>
+              </w:rPr>
+            </m:ctrlPr>
+          </m:sSubPr>
+          <m:e>
+            <m:r>
+              <w:rPr>
+                <w:rFonts w:ascii="Cambria Math" w:eastAsiaTheme="minorEastAsia" w:hAnsi="Cambria Math"/>
+              </w:rPr>
+              <m:t>T</m:t>
+            </m:r>
+          </m:e>
+          <m:sub>
+            <m:r>
+              <w:rPr>
+                <w:rFonts w:ascii="Cambria Math" w:eastAsiaTheme="minorEastAsia" w:hAnsi="Cambria Math"/>
+              </w:rPr>
+              <m:t>50</m:t>
+            </m:r>
+          </m:sub>
+        </m:sSub>
+      </m:oMath>
+      <w:r>
+        <w:rPr>
+          <w:rFonts w:eastAsiaTheme="minorEastAsia"/>
+        </w:rPr>
+        <w:t xml:space="preserve"> contains units sold exactly 50 days before the current unit’s sale date. The final temporal weight matrix </w:t>
+      </w:r>
+      <m:oMath>
+        <m:r>
+          <w:rPr>
+            <w:rFonts w:ascii="Cambria Math" w:eastAsiaTheme="minorEastAsia" w:hAnsi="Cambria Math"/>
+          </w:rPr>
+          <m:t>TT</m:t>
+        </m:r>
+      </m:oMath>
+      <w:r>
+        <w:rPr>
+          <w:rFonts w:eastAsiaTheme="minorEastAsia"/>
+        </w:rPr>
+        <w:t xml:space="preserve"> is then the sum of the day matrices with the rows normalized to sum to one. </w:t>
+      </w:r>
+    </w:p>
+    <w:p>
+      <w:pPr>
+        <w:rPr>
+          <w:rFonts w:eastAsiaTheme="minorEastAsia"/>
+        </w:rPr>
+      </w:pPr>
+      <m:oMathPara>
+        <m:oMath>
+          <m:r>
+            <w:rPr>
+              <w:rFonts w:ascii="Cambria Math" w:eastAsiaTheme="minorEastAsia" w:hAnsi="Cambria Math"/>
+            </w:rPr>
+            <m:t>TT=</m:t>
+          </m:r>
+          <m:nary>
+            <m:naryPr>
+              <m:chr m:val="∑"/>
+              <m:limLoc m:val="subSup"/>
+              <m:ctrlPr>
+                <w:rPr>
+                  <w:rFonts w:ascii="Cambria Math" w:eastAsiaTheme="minorEastAsia" w:hAnsi="Cambria Math"/>
+                  <w:i/>
+                </w:rPr>
+              </m:ctrlPr>
+            </m:naryPr>
+            <m:sub>
+              <m:r>
+                <w:rPr>
+                  <w:rFonts w:ascii="Cambria Math" w:eastAsiaTheme="minorEastAsia" w:hAnsi="Cambria Math"/>
+                </w:rPr>
+                <m:t>τ=1</m:t>
+              </m:r>
+            </m:sub>
+            <m:sup>
+              <m:r>
+                <m:rPr>
+                  <m:sty m:val="p"/>
+                </m:rPr>
+                <w:rPr>
+                  <w:rFonts w:ascii="Cambria Math" w:eastAsiaTheme="minorEastAsia" w:hAnsi="Cambria Math"/>
+                </w:rPr>
+                <m:t>Τ</m:t>
+              </m:r>
+            </m:sup>
+            <m:e>
+              <m:sSub>
+                <m:sSubPr>
+                  <m:ctrlPr>
+                    <w:rPr>
+                      <w:rFonts w:ascii="Cambria Math" w:eastAsiaTheme="minorEastAsia" w:hAnsi="Cambria Math"/>
+                      <w:i/>
+                    </w:rPr>
+                  </m:ctrlPr>
+                </m:sSubPr>
+                <m:e>
+                  <m:r>
+                    <w:rPr>
+                      <w:rFonts w:ascii="Cambria Math" w:eastAsiaTheme="minorEastAsia" w:hAnsi="Cambria Math"/>
+                    </w:rPr>
+                    <m:t>T</m:t>
+                  </m:r>
+                </m:e>
+                <m:sub>
+                  <m:r>
+                    <w:rPr>
+                      <w:rFonts w:ascii="Cambria Math" w:eastAsiaTheme="minorEastAsia" w:hAnsi="Cambria Math"/>
+                    </w:rPr>
+                    <m:t>τ</m:t>
+                  </m:r>
+                </m:sub>
+              </m:sSub>
+            </m:e>
+          </m:nary>
+        </m:oMath>
+      </m:oMathPara>
+    </w:p>
+    <w:p>
+      <w:pPr>
+        <w:rPr>
+          <w:rFonts w:eastAsiaTheme="minorEastAsia"/>
+        </w:rPr>
+      </w:pPr>
+    </w:p>
+    <w:p>
+      <w:pPr>
+        <w:rPr>
+          <w:rFonts w:eastAsiaTheme="minorEastAsia"/>
+        </w:rPr>
+      </w:pPr>
+      <w:r>
+        <w:rPr>
+          <w:rFonts w:eastAsiaTheme="minorEastAsia"/>
+        </w:rPr>
+        <w:t>Spatial Weight Matrix (</w:t>
+      </w:r>
+      <m:oMath>
+        <m:r>
+          <m:rPr>
+            <m:sty m:val="bi"/>
+          </m:rPr>
+          <w:rPr>
+            <w:rFonts w:ascii="Cambria Math" w:eastAsiaTheme="minorEastAsia" w:hAnsi="Cambria Math"/>
+          </w:rPr>
+          <m:t>S</m:t>
+        </m:r>
+      </m:oMath>
+      <w:r>
+        <w:rPr>
+          <w:rFonts w:eastAsiaTheme="minorEastAsia"/>
+        </w:rPr>
+        <w:t>) is create</w:t>
+      </w:r>
+      <w:r>
+        <w:rPr>
+          <w:rFonts w:eastAsiaTheme="minorEastAsia"/>
+        </w:rPr>
+        <w:t xml:space="preserve">d to include the fifteen nearest neighbors based on distance calculated from the centroid of each parcel of land. The observations are first sorted by closing date so to ensure sufficient pool from which to find the nearest neighbors, neighbors for the first 10% of the observations, what will be called the seed, are not calculated. In other words, these units can be counted as a neighbor to a unit sold in the future, </w:t>
+      </w:r>
+      <w:r>
+        <w:rPr>
+          <w:rFonts w:eastAsiaTheme="minorEastAsia"/>
+        </w:rPr>
+        <w:lastRenderedPageBreak/>
+        <w:t>but the neighbors for these units in the seed are not determined. The matrix (</w:t>
+      </w:r>
+      <m:oMath>
+        <m:r>
+          <m:rPr>
+            <m:sty m:val="bi"/>
+          </m:rPr>
+          <w:rPr>
+            <w:rFonts w:ascii="Cambria Math" w:eastAsiaTheme="minorEastAsia" w:hAnsi="Cambria Math"/>
+          </w:rPr>
+          <m:t>S</m:t>
+        </m:r>
+      </m:oMath>
+      <w:r>
+        <w:rPr>
+          <w:rFonts w:eastAsiaTheme="minorEastAsia"/>
+        </w:rPr>
+        <w:t>)is then row-standardized so that each row sums to one.</w:t>
+      </w:r>
+    </w:p>
+    <w:p>
+      <w:pPr>
+        <w:rPr>
+          <w:rFonts w:eastAsiaTheme="minorEastAsia"/>
+        </w:rPr>
+      </w:pPr>
+      <w:r>
+        <w:rPr>
+          <w:rFonts w:eastAsiaTheme="minorEastAsia"/>
+        </w:rPr>
+        <w:t>The temporal weight matrix (</w:t>
+      </w:r>
+      <m:oMath>
+        <m:r>
+          <m:rPr>
+            <m:sty m:val="bi"/>
+          </m:rPr>
+          <w:rPr>
+            <w:rFonts w:ascii="Cambria Math" w:eastAsiaTheme="minorEastAsia" w:hAnsi="Cambria Math"/>
+          </w:rPr>
+          <m:t>TT</m:t>
+        </m:r>
+      </m:oMath>
+      <w:r>
+        <w:rPr>
+          <w:rFonts w:eastAsiaTheme="minorEastAsia"/>
+        </w:rPr>
+        <w:t xml:space="preserve">) is a collection of individual matrices that themselves are block matrices where all units are equal to one. Specifically, the number of units sold on a given day, </w:t>
+      </w:r>
+      <m:oMath>
+        <m:r>
+          <w:rPr>
+            <w:rFonts w:ascii="Cambria Math" w:eastAsiaTheme="minorEastAsia" w:hAnsi="Cambria Math"/>
+          </w:rPr>
+          <m:t>t</m:t>
+        </m:r>
+      </m:oMath>
+      <w:r>
+        <w:rPr>
+          <w:rFonts w:eastAsiaTheme="minorEastAsia"/>
+        </w:rPr>
+        <w:t xml:space="preserve">, is calculated. From our data we know that the first day of sales was January 4, 2016, and on that day, seven (7) properties closed. Subsequently, on January 5, 2016, five (5) properties </w:t>
+      </w:r>
+      <w:r>
+        <w:rPr>
+          <w:rFonts w:eastAsiaTheme="minorEastAsia"/>
+        </w:rPr>
+        <w:t>closed,</w:t>
+      </w:r>
+      <w:r>
+        <w:rPr>
+          <w:rFonts w:eastAsiaTheme="minorEastAsia"/>
+        </w:rPr>
+        <w:t xml:space="preserve"> and another six (6) properties closed on January 6, 2016. </w:t>
+      </w:r>
+      <w:r>
+        <w:rPr>
+          <w:rFonts w:eastAsiaTheme="minorEastAsia"/>
+        </w:rPr>
+        <w:t xml:space="preserve">Therefore, for the temporal weight matrix </w:t>
+      </w:r>
+      <m:oMath>
+        <m:r>
+          <m:rPr>
+            <m:sty m:val="bi"/>
+          </m:rPr>
+          <w:rPr>
+            <w:rFonts w:ascii="Cambria Math" w:eastAsiaTheme="minorEastAsia" w:hAnsi="Cambria Math"/>
+          </w:rPr>
+          <m:t>T</m:t>
+        </m:r>
+        <m:r>
+          <m:rPr>
+            <m:sty m:val="bi"/>
+          </m:rPr>
+          <w:rPr>
+            <w:rFonts w:ascii="Cambria Math" w:eastAsiaTheme="minorEastAsia" w:hAnsi="Cambria Math"/>
+          </w:rPr>
+          <m:t>01</m:t>
+        </m:r>
+      </m:oMath>
+      <w:r>
+        <w:rPr>
+          <w:rFonts w:eastAsiaTheme="minorEastAsia"/>
+        </w:rPr>
+        <w:t xml:space="preserve"> which </w:t>
+      </w:r>
+      <w:r>
+        <w:rPr>
+          <w:rFonts w:eastAsiaTheme="minorEastAsia"/>
+        </w:rPr>
+        <w:t xml:space="preserve">indicates the properties sold the day immediately prior to the current close date, there is a matrix of size </w:t>
+      </w:r>
+      <m:oMath>
+        <m:r>
+          <w:rPr>
+            <w:rFonts w:ascii="Cambria Math" w:eastAsiaTheme="minorEastAsia" w:hAnsi="Cambria Math"/>
+          </w:rPr>
+          <m:t>5x7</m:t>
+        </m:r>
+      </m:oMath>
+      <w:r>
+        <w:rPr>
+          <w:rFonts w:eastAsiaTheme="minorEastAsia"/>
+        </w:rPr>
+        <w:t xml:space="preserve"> of ones located in rows eight through twelve and columns one through seven with all other values in columns one through seven being set to zero. Likewise, there is a block of ones that is </w:t>
+      </w:r>
+      <m:oMath>
+        <m:r>
+          <w:rPr>
+            <w:rFonts w:ascii="Cambria Math" w:eastAsiaTheme="minorEastAsia" w:hAnsi="Cambria Math"/>
+          </w:rPr>
+          <m:t>6x5</m:t>
+        </m:r>
+      </m:oMath>
+      <w:r>
+        <w:rPr>
+          <w:rFonts w:eastAsiaTheme="minorEastAsia"/>
+        </w:rPr>
+        <w:t xml:space="preserve"> located in rows thirteen through eighteen and columns eight through thirteen, with all other values in those columns equal to zero.  For the matrix of sales two-days prior, the first block becomes a </w:t>
+      </w:r>
+      <m:oMath>
+        <m:r>
+          <w:rPr>
+            <w:rFonts w:ascii="Cambria Math" w:eastAsiaTheme="minorEastAsia" w:hAnsi="Cambria Math"/>
+          </w:rPr>
+          <m:t>6x7</m:t>
+        </m:r>
+      </m:oMath>
+      <w:r>
+        <w:rPr>
+          <w:rFonts w:eastAsiaTheme="minorEastAsia"/>
+        </w:rPr>
+        <w:t xml:space="preserve"> matrix of ones are located in rows thirteen through nineteen and the second block becomes a </w:t>
+      </w:r>
+      <m:oMath>
+        <m:r>
+          <w:rPr>
+            <w:rFonts w:ascii="Cambria Math" w:eastAsiaTheme="minorEastAsia" w:hAnsi="Cambria Math"/>
+          </w:rPr>
+          <m:t>8x5</m:t>
+        </m:r>
+      </m:oMath>
+      <w:r>
+        <w:rPr>
+          <w:rFonts w:eastAsiaTheme="minorEastAsia"/>
+        </w:rPr>
+        <w:t xml:space="preserve"> block of ones and is located in rows twenty through twenty-eight and columns eight through thirteen.</w:t>
+      </w:r>
+    </w:p>
+    <w:p>
+      <w:pPr>
+        <w:rPr>
+          <w:rFonts w:eastAsiaTheme="minorEastAsia"/>
+        </w:rPr>
+      </w:pPr>
+    </w:p>
+    <w:p>
+      <w:pPr>
+        <w:rPr>
+          <w:rFonts w:eastAsiaTheme="minorEastAsia"/>
+        </w:rPr>
+      </w:pPr>
+      <w:r>
+        <w:rPr>
+          <w:rFonts w:eastAsiaTheme="minorEastAsia"/>
+        </w:rPr>
+        <w:t>To create the full temporal matrix, we can then simply sum the daily matrix to includes all sales that occur for a chosen window of time which, in this paper, is assumed to be sixty days.</w:t>
       </w:r>
     </w:p>
     <w:sectPr>

</xml_diff>

<commit_message>
Fixed creation of the temporal matrix
</commit_message>
<xml_diff>
--- a/Paper/Methodology.docx
+++ b/Paper/Methodology.docx
@@ -1385,286 +1385,6 @@
         <w:rPr>
           <w:rFonts w:eastAsiaTheme="minorEastAsia"/>
         </w:rPr>
-        <w:t xml:space="preserve">The observations are sorted by closing date and the number of units sold each day is calculated. A block matrix of ones is created with the number of rows equal to the number of units at time </w:t>
-      </w:r>
-      <m:oMath>
-        <m:r>
-          <w:rPr>
-            <w:rFonts w:ascii="Cambria Math" w:eastAsiaTheme="minorEastAsia" w:hAnsi="Cambria Math"/>
-          </w:rPr>
-          <m:t>t</m:t>
-        </m:r>
-      </m:oMath>
-      <w:r>
-        <w:rPr>
-          <w:rFonts w:eastAsiaTheme="minorEastAsia"/>
-        </w:rPr>
-        <w:t xml:space="preserve"> and the number of columns set equal to the number of units sold in time </w:t>
-      </w:r>
-      <m:oMath>
-        <m:r>
-          <w:rPr>
-            <w:rFonts w:ascii="Cambria Math" w:eastAsiaTheme="minorEastAsia" w:hAnsi="Cambria Math"/>
-          </w:rPr>
-          <m:t>j</m:t>
-        </m:r>
-      </m:oMath>
-      <w:r>
-        <w:rPr>
-          <w:rFonts w:eastAsiaTheme="minorEastAsia"/>
-        </w:rPr>
-        <w:t xml:space="preserve"> such that </w:t>
-      </w:r>
-      <m:oMath>
-        <m:r>
-          <w:rPr>
-            <w:rFonts w:ascii="Cambria Math" w:eastAsiaTheme="minorEastAsia" w:hAnsi="Cambria Math"/>
-          </w:rPr>
-          <m:t>j&lt;t</m:t>
-        </m:r>
-      </m:oMath>
-      <w:r>
-        <w:rPr>
-          <w:rFonts w:eastAsiaTheme="minorEastAsia"/>
-        </w:rPr>
-        <w:t xml:space="preserve">. These smaller matrices are then placed within a larger </w:t>
-      </w:r>
-      <m:oMath>
-        <m:r>
-          <w:rPr>
-            <w:rFonts w:ascii="Cambria Math" w:eastAsiaTheme="minorEastAsia" w:hAnsi="Cambria Math"/>
-          </w:rPr>
-          <m:t>NxN</m:t>
-        </m:r>
-      </m:oMath>
-      <w:r>
-        <w:rPr>
-          <w:rFonts w:eastAsiaTheme="minorEastAsia"/>
-        </w:rPr>
-        <w:t xml:space="preserve"> matrix denoted as </w:t>
-      </w:r>
-      <m:oMath>
-        <m:sSub>
-          <m:sSubPr>
-            <m:ctrlPr>
-              <w:rPr>
-                <w:rFonts w:ascii="Cambria Math" w:eastAsiaTheme="minorEastAsia" w:hAnsi="Cambria Math"/>
-                <w:i/>
-              </w:rPr>
-            </m:ctrlPr>
-          </m:sSubPr>
-          <m:e>
-            <m:r>
-              <w:rPr>
-                <w:rFonts w:ascii="Cambria Math" w:eastAsiaTheme="minorEastAsia" w:hAnsi="Cambria Math"/>
-              </w:rPr>
-              <m:t>T</m:t>
-            </m:r>
-          </m:e>
-          <m:sub>
-            <m:d>
-              <m:dPr>
-                <m:ctrlPr>
-                  <w:rPr>
-                    <w:rFonts w:ascii="Cambria Math" w:eastAsiaTheme="minorEastAsia" w:hAnsi="Cambria Math"/>
-                    <w:i/>
-                  </w:rPr>
-                </m:ctrlPr>
-              </m:dPr>
-              <m:e>
-                <m:r>
-                  <w:rPr>
-                    <w:rFonts w:ascii="Cambria Math" w:eastAsiaTheme="minorEastAsia" w:hAnsi="Cambria Math"/>
-                  </w:rPr>
-                  <m:t>j-i</m:t>
-                </m:r>
-              </m:e>
-            </m:d>
-          </m:sub>
-        </m:sSub>
-      </m:oMath>
-      <w:r>
-        <w:rPr>
-          <w:rFonts w:eastAsiaTheme="minorEastAsia"/>
-        </w:rPr>
-        <w:t xml:space="preserve"> so that the matrix </w:t>
-      </w:r>
-      <m:oMath>
-        <m:sSub>
-          <m:sSubPr>
-            <m:ctrlPr>
-              <w:rPr>
-                <w:rFonts w:ascii="Cambria Math" w:eastAsiaTheme="minorEastAsia" w:hAnsi="Cambria Math"/>
-                <w:i/>
-              </w:rPr>
-            </m:ctrlPr>
-          </m:sSubPr>
-          <m:e>
-            <m:r>
-              <w:rPr>
-                <w:rFonts w:ascii="Cambria Math" w:eastAsiaTheme="minorEastAsia" w:hAnsi="Cambria Math"/>
-              </w:rPr>
-              <m:t>T</m:t>
-            </m:r>
-          </m:e>
-          <m:sub>
-            <m:r>
-              <w:rPr>
-                <w:rFonts w:ascii="Cambria Math" w:eastAsiaTheme="minorEastAsia" w:hAnsi="Cambria Math"/>
-              </w:rPr>
-              <m:t>1</m:t>
-            </m:r>
-          </m:sub>
-        </m:sSub>
-      </m:oMath>
-      <w:r>
-        <w:rPr>
-          <w:rFonts w:eastAsiaTheme="minorEastAsia"/>
-        </w:rPr>
-        <w:t xml:space="preserve"> contains observations sold the previous day and </w:t>
-      </w:r>
-      <m:oMath>
-        <m:sSub>
-          <m:sSubPr>
-            <m:ctrlPr>
-              <w:rPr>
-                <w:rFonts w:ascii="Cambria Math" w:eastAsiaTheme="minorEastAsia" w:hAnsi="Cambria Math"/>
-                <w:i/>
-              </w:rPr>
-            </m:ctrlPr>
-          </m:sSubPr>
-          <m:e>
-            <m:r>
-              <w:rPr>
-                <w:rFonts w:ascii="Cambria Math" w:eastAsiaTheme="minorEastAsia" w:hAnsi="Cambria Math"/>
-              </w:rPr>
-              <m:t>T</m:t>
-            </m:r>
-          </m:e>
-          <m:sub>
-            <m:r>
-              <w:rPr>
-                <w:rFonts w:ascii="Cambria Math" w:eastAsiaTheme="minorEastAsia" w:hAnsi="Cambria Math"/>
-              </w:rPr>
-              <m:t>50</m:t>
-            </m:r>
-          </m:sub>
-        </m:sSub>
-      </m:oMath>
-      <w:r>
-        <w:rPr>
-          <w:rFonts w:eastAsiaTheme="minorEastAsia"/>
-        </w:rPr>
-        <w:t xml:space="preserve"> contains units sold exactly 50 days before the current unit’s sale date. The final temporal weight matrix </w:t>
-      </w:r>
-      <m:oMath>
-        <m:r>
-          <w:rPr>
-            <w:rFonts w:ascii="Cambria Math" w:eastAsiaTheme="minorEastAsia" w:hAnsi="Cambria Math"/>
-          </w:rPr>
-          <m:t>TT</m:t>
-        </m:r>
-      </m:oMath>
-      <w:r>
-        <w:rPr>
-          <w:rFonts w:eastAsiaTheme="minorEastAsia"/>
-        </w:rPr>
-        <w:t xml:space="preserve"> is then the sum of the day matrices with the rows normalized to sum to one. </w:t>
-      </w:r>
-    </w:p>
-    <w:p>
-      <w:pPr>
-        <w:rPr>
-          <w:rFonts w:eastAsiaTheme="minorEastAsia"/>
-        </w:rPr>
-      </w:pPr>
-      <m:oMathPara>
-        <m:oMath>
-          <m:r>
-            <w:rPr>
-              <w:rFonts w:ascii="Cambria Math" w:eastAsiaTheme="minorEastAsia" w:hAnsi="Cambria Math"/>
-            </w:rPr>
-            <m:t>TT=</m:t>
-          </m:r>
-          <m:nary>
-            <m:naryPr>
-              <m:chr m:val="∑"/>
-              <m:limLoc m:val="subSup"/>
-              <m:ctrlPr>
-                <w:rPr>
-                  <w:rFonts w:ascii="Cambria Math" w:eastAsiaTheme="minorEastAsia" w:hAnsi="Cambria Math"/>
-                  <w:i/>
-                </w:rPr>
-              </m:ctrlPr>
-            </m:naryPr>
-            <m:sub>
-              <m:r>
-                <w:rPr>
-                  <w:rFonts w:ascii="Cambria Math" w:eastAsiaTheme="minorEastAsia" w:hAnsi="Cambria Math"/>
-                </w:rPr>
-                <m:t>τ=1</m:t>
-              </m:r>
-            </m:sub>
-            <m:sup>
-              <m:r>
-                <m:rPr>
-                  <m:sty m:val="p"/>
-                </m:rPr>
-                <w:rPr>
-                  <w:rFonts w:ascii="Cambria Math" w:eastAsiaTheme="minorEastAsia" w:hAnsi="Cambria Math"/>
-                </w:rPr>
-                <m:t>Τ</m:t>
-              </m:r>
-            </m:sup>
-            <m:e>
-              <m:sSub>
-                <m:sSubPr>
-                  <m:ctrlPr>
-                    <w:rPr>
-                      <w:rFonts w:ascii="Cambria Math" w:eastAsiaTheme="minorEastAsia" w:hAnsi="Cambria Math"/>
-                      <w:i/>
-                    </w:rPr>
-                  </m:ctrlPr>
-                </m:sSubPr>
-                <m:e>
-                  <m:r>
-                    <w:rPr>
-                      <w:rFonts w:ascii="Cambria Math" w:eastAsiaTheme="minorEastAsia" w:hAnsi="Cambria Math"/>
-                    </w:rPr>
-                    <m:t>T</m:t>
-                  </m:r>
-                </m:e>
-                <m:sub>
-                  <m:r>
-                    <w:rPr>
-                      <w:rFonts w:ascii="Cambria Math" w:eastAsiaTheme="minorEastAsia" w:hAnsi="Cambria Math"/>
-                    </w:rPr>
-                    <m:t>τ</m:t>
-                  </m:r>
-                </m:sub>
-              </m:sSub>
-            </m:e>
-          </m:nary>
-        </m:oMath>
-      </m:oMathPara>
-    </w:p>
-    <w:p>
-      <w:pPr>
-        <w:rPr>
-          <w:rFonts w:eastAsiaTheme="minorEastAsia"/>
-        </w:rPr>
-      </w:pPr>
-    </w:p>
-    <w:p>
-      <w:pPr>
-        <w:rPr>
-          <w:rFonts w:eastAsiaTheme="minorEastAsia"/>
-        </w:rPr>
-      </w:pPr>
-      <w:r>
-        <w:rPr>
-          <w:rFonts w:eastAsiaTheme="minorEastAsia"/>
-        </w:rPr>
         <w:t>Spatial Weight Matrix (</w:t>
       </w:r>
       <m:oMath>
@@ -1688,14 +1408,7 @@
         <w:rPr>
           <w:rFonts w:eastAsiaTheme="minorEastAsia"/>
         </w:rPr>
-        <w:t xml:space="preserve">d to include the fifteen nearest neighbors based on distance calculated from the centroid of each parcel of land. The observations are first sorted by closing date so to ensure sufficient pool from which to find the nearest neighbors, neighbors for the first 10% of the observations, what will be called the seed, are not calculated. In other words, these units can be counted as a neighbor to a unit sold in the future, </w:t>
-      </w:r>
-      <w:r>
-        <w:rPr>
-          <w:rFonts w:eastAsiaTheme="minorEastAsia"/>
-        </w:rPr>
-        <w:lastRenderedPageBreak/>
-        <w:t>but the neighbors for these units in the seed are not determined. The matrix (</w:t>
+        <w:t>d to include the fifteen nearest neighbors based on distance calculated from the centroid of each parcel of land. The observations are first sorted by closing date so to ensure sufficient pool from which to find the nearest neighbors, neighbors for the first 10% of the observations, what will be called the seed, are not calculated. In other words, these units can be counted as a neighbor to a unit sold in the future, but the neighbors for these units in the seed are not determined. The matrix (</w:t>
       </w:r>
       <m:oMath>
         <m:r>
@@ -1834,7 +1547,14 @@
         <w:rPr>
           <w:rFonts w:eastAsiaTheme="minorEastAsia"/>
         </w:rPr>
-        <w:t xml:space="preserve"> located in rows thirteen through eighteen and columns eight through thirteen, with all other values in those columns equal to zero.  For the matrix of sales two-days prior, the first block becomes a </w:t>
+        <w:t xml:space="preserve"> located in rows thirteen through eighteen and columns eight through thirteen, with all other values in those columns equal to zero.  For the matrix of sales two-days prior, the </w:t>
+      </w:r>
+      <w:r>
+        <w:rPr>
+          <w:rFonts w:eastAsiaTheme="minorEastAsia"/>
+        </w:rPr>
+        <w:lastRenderedPageBreak/>
+        <w:t xml:space="preserve">first block becomes a </w:t>
       </w:r>
       <m:oMath>
         <m:r>
@@ -1882,7 +1602,31 @@
         <w:rPr>
           <w:rFonts w:eastAsiaTheme="minorEastAsia"/>
         </w:rPr>
-        <w:t>To create the full temporal matrix, we can then simply sum the daily matrix to includes all sales that occur for a chosen window of time which, in this paper, is assumed to be sixty days.</w:t>
+        <w:t xml:space="preserve">To create the full temporal matrix, we can then simply sum the daily matrix to </w:t>
+      </w:r>
+      <w:r>
+        <w:rPr>
+          <w:rFonts w:eastAsiaTheme="minorEastAsia"/>
+        </w:rPr>
+        <w:t>include</w:t>
+      </w:r>
+      <w:r>
+        <w:rPr>
+          <w:rFonts w:eastAsiaTheme="minorEastAsia"/>
+        </w:rPr>
+        <w:t xml:space="preserve"> all sales that occur for a chosen window of time which, in this paper, is assumed to be </w:t>
+      </w:r>
+      <w:r>
+        <w:rPr>
+          <w:rFonts w:eastAsiaTheme="minorEastAsia"/>
+        </w:rPr>
+        <w:t>120 days, or about four months</w:t>
+      </w:r>
+      <w:r>
+        <w:rPr>
+          <w:rFonts w:eastAsiaTheme="minorEastAsia"/>
+        </w:rPr>
+        <w:t>.</w:t>
       </w:r>
     </w:p>
     <w:sectPr>

</xml_diff>